<commit_message>
Update HTML code and contents
</commit_message>
<xml_diff>
--- a/bank content.docx
+++ b/bank content.docx
@@ -6,32 +6,42 @@
       <w:pPr>
         <w:spacing w:after="0"/>
       </w:pPr>
+      <w:r>
+        <w:fldChar w:fldCharType="begin"/>
+      </w:r>
+      <w:r>
+        <w:instrText xml:space="preserve"> HYPERLINK "https://www.rb.cz/en" </w:instrText>
+      </w:r>
+      <w:r>
+        <w:fldChar w:fldCharType="separate"/>
+      </w:r>
+      <w:r>
+        <w:rPr>
+          <w:rStyle w:val="Hyperlink"/>
+        </w:rPr>
+        <w:t>https:/</w:t>
+      </w:r>
+      <w:r>
+        <w:rPr>
+          <w:rStyle w:val="Hyperlink"/>
+        </w:rPr>
+        <w:t>/</w:t>
+      </w:r>
+      <w:r>
+        <w:rPr>
+          <w:rStyle w:val="Hyperlink"/>
+        </w:rPr>
+        <w:t>www.rb.cz/en</w:t>
+      </w:r>
+      <w:r>
+        <w:fldChar w:fldCharType="end"/>
+      </w:r>
+    </w:p>
+    <w:p>
+      <w:pPr>
+        <w:spacing w:after="0"/>
+      </w:pPr>
       <w:hyperlink r:id="rId5" w:history="1">
-        <w:r>
-          <w:rPr>
-            <w:rStyle w:val="Hyperlink"/>
-          </w:rPr>
-          <w:t>https:/</w:t>
-        </w:r>
-        <w:r>
-          <w:rPr>
-            <w:rStyle w:val="Hyperlink"/>
-          </w:rPr>
-          <w:t>/</w:t>
-        </w:r>
-        <w:r>
-          <w:rPr>
-            <w:rStyle w:val="Hyperlink"/>
-          </w:rPr>
-          <w:t>www.rb.cz/en</w:t>
-        </w:r>
-      </w:hyperlink>
-    </w:p>
-    <w:p>
-      <w:pPr>
-        <w:spacing w:after="0"/>
-      </w:pPr>
-      <w:hyperlink r:id="rId6" w:history="1">
         <w:r>
           <w:rPr>
             <w:rStyle w:val="Hyperlink"/>
@@ -47,7 +57,7 @@
           <w:lang w:val="en-US"/>
         </w:rPr>
       </w:pPr>
-      <w:hyperlink r:id="rId7" w:history="1">
+      <w:hyperlink r:id="rId6" w:history="1">
         <w:r>
           <w:rPr>
             <w:rStyle w:val="Hyperlink"/>
@@ -100,7 +110,7 @@
         <w:rPr>
           <w:lang w:val="en-US"/>
         </w:rPr>
-        <w:t>Onilne banking</w:t>
+        <w:t>CARDS</w:t>
       </w:r>
     </w:p>
     <w:p>
@@ -119,7 +129,7 @@
         <w:rPr>
           <w:lang w:val="en-US"/>
         </w:rPr>
-        <w:t>CARDS</w:t>
+        <w:t>LOANS</w:t>
       </w:r>
     </w:p>
     <w:p>
@@ -138,7 +148,7 @@
         <w:rPr>
           <w:lang w:val="en-US"/>
         </w:rPr>
-        <w:t>LOANS</w:t>
+        <w:t>MORTGAGE</w:t>
       </w:r>
     </w:p>
     <w:p>
@@ -157,7 +167,7 @@
         <w:rPr>
           <w:lang w:val="en-US"/>
         </w:rPr>
-        <w:t>MORTGAGE</w:t>
+        <w:t>SAVINGS</w:t>
       </w:r>
     </w:p>
     <w:p>
@@ -176,25 +186,6 @@
         <w:rPr>
           <w:lang w:val="en-US"/>
         </w:rPr>
-        <w:t>SAVINGS</w:t>
-      </w:r>
-    </w:p>
-    <w:p>
-      <w:pPr>
-        <w:pStyle w:val="ListParagraph"/>
-        <w:numPr>
-          <w:ilvl w:val="0"/>
-          <w:numId w:val="1"/>
-        </w:numPr>
-        <w:spacing w:after="0"/>
-        <w:rPr>
-          <w:lang w:val="en-US"/>
-        </w:rPr>
-      </w:pPr>
-      <w:r>
-        <w:rPr>
-          <w:lang w:val="en-US"/>
-        </w:rPr>
         <w:t>INVESTING</w:t>
       </w:r>
     </w:p>
@@ -267,7 +258,21 @@
         <w:rPr>
           <w:lang w:val="en-US"/>
         </w:rPr>
-        <w:t>Transfer fund- receive and transfer money anywhere with peace of mind and security</w:t>
+        <w:t xml:space="preserve">Transfer fund- </w:t>
+      </w:r>
+      <w:proofErr w:type="gramStart"/>
+      <w:r>
+        <w:rPr>
+          <w:lang w:val="en-US"/>
+        </w:rPr>
+        <w:t>receive</w:t>
+      </w:r>
+      <w:proofErr w:type="gramEnd"/>
+      <w:r>
+        <w:rPr>
+          <w:lang w:val="en-US"/>
+        </w:rPr>
+        <w:t xml:space="preserve"> and transfer money anywhere with peace of mind and security</w:t>
       </w:r>
     </w:p>
     <w:p>

</xml_diff>